<commit_message>
Update main title and remove other languages
</commit_message>
<xml_diff>
--- a/Mohammad Saboori.docx
+++ b/Mohammad Saboori.docx
@@ -129,7 +129,25 @@
           <w:szCs w:val="24"/>
           <w:lang w:val="en-NL" w:eastAsia="en-GB"/>
         </w:rPr>
-        <w:t>Experienced Software Engineer proficient in programming with Java (versions 5 to 17), and C# .NET, familiar with front-end technologies like Angular and NPM. Expertise in designing and implementing legacy and service-oriented systems across diverse business domains. Skilled in translating requirements into technical solutions, maintaining, and debugging applications. A dedicated Linux user with a strong DevOps mindset, eager to learn through practice and research. A collaborative team player, adept at integrating both back-end and front-end components to deliver robust and efficient solutions.</w:t>
+        <w:t xml:space="preserve">Experienced Software Engineer proficient in programming with Java (versions 5 to 17) </w:t>
+      </w:r>
+      <w:r>
+        <w:rPr>
+          <w:rFonts w:eastAsia="Times New Roman" w:cs="Times New Roman" w:ascii="Times New Roman" w:hAnsi="Times New Roman"/>
+          <w:sz w:val="24"/>
+          <w:szCs w:val="24"/>
+          <w:lang w:val="en-NL" w:eastAsia="en-GB"/>
+        </w:rPr>
+        <w:t>and</w:t>
+      </w:r>
+      <w:r>
+        <w:rPr>
+          <w:rFonts w:eastAsia="Times New Roman" w:cs="Times New Roman" w:ascii="Times New Roman" w:hAnsi="Times New Roman"/>
+          <w:sz w:val="24"/>
+          <w:szCs w:val="24"/>
+          <w:lang w:val="en-NL" w:eastAsia="en-GB"/>
+        </w:rPr>
+        <w:t xml:space="preserve"> familiar with front-end technologies like Angular and NPM. Expertise in designing and implementing legacy and service-oriented systems across diverse business domains. Skilled in translating requirements into technical solutions, maintaining, and debugging applications. A dedicated Linux user with a strong DevOps mindset, eager to learn through practice and research. A collaborative team player, adept at integrating both back-end and front-end components to deliver robust and efficient solutions.</w:t>
       </w:r>
     </w:p>
     <w:p>

</xml_diff>